<commit_message>
Update Project Status Report.docx
</commit_message>
<xml_diff>
--- a/Project Status Report.docx
+++ b/Project Status Report.docx
@@ -1109,7 +1109,21 @@
                     <w:rPr>
                       <w:i/>
                     </w:rPr>
-                    <w:t>Development IDE presented issues that prevented work, on both computers,  I think I FINALLY have it consistently fixed… as I haven’t had the issue that was preventing all development for the past two days.</w:t>
+                    <w:t xml:space="preserve">Development IDE presented issues that prevented work, on both </w:t>
+                  </w:r>
+                  <w:proofErr w:type="gramStart"/>
+                  <w:r>
+                    <w:rPr>
+                      <w:i/>
+                    </w:rPr>
+                    <w:t>computers,  I</w:t>
+                  </w:r>
+                  <w:proofErr w:type="gramEnd"/>
+                  <w:r>
+                    <w:rPr>
+                      <w:i/>
+                    </w:rPr>
+                    <w:t xml:space="preserve"> think I FINALLY have it consistently fixed… as I haven’t had the issue that was preventing all development for the past two days.</w:t>
                   </w:r>
                 </w:p>
               </w:tc>
@@ -1326,6 +1340,866 @@
                 <w:color w:val="2E74B5" w:themeColor="accent1" w:themeShade="BF"/>
               </w:rPr>
             </w:pPr>
+          </w:p>
+        </w:tc>
+      </w:tr>
+    </w:tbl>
+    <w:p>
+      <w:pPr>
+        <w:spacing w:before="120"/>
+        <w:rPr>
+          <w:rFonts w:ascii="Times New Roman" w:eastAsia="Times New Roman" w:hAnsi="Times New Roman" w:cs="Times New Roman"/>
+          <w:sz w:val="20"/>
+          <w:szCs w:val="20"/>
+        </w:rPr>
+      </w:pPr>
+    </w:p>
+    <w:p>
+      <w:pPr>
+        <w:spacing w:before="120"/>
+        <w:rPr>
+          <w:rFonts w:ascii="Times New Roman" w:eastAsia="Times New Roman" w:hAnsi="Times New Roman" w:cs="Times New Roman"/>
+          <w:sz w:val="20"/>
+          <w:szCs w:val="20"/>
+        </w:rPr>
+      </w:pPr>
+    </w:p>
+    <w:p>
+      <w:pPr>
+        <w:spacing w:before="120"/>
+        <w:rPr>
+          <w:rFonts w:ascii="Times New Roman" w:eastAsia="Times New Roman" w:hAnsi="Times New Roman" w:cs="Times New Roman"/>
+          <w:sz w:val="20"/>
+          <w:szCs w:val="20"/>
+        </w:rPr>
+      </w:pPr>
+    </w:p>
+    <w:p>
+      <w:pPr>
+        <w:spacing w:before="120"/>
+        <w:rPr>
+          <w:rFonts w:ascii="Times New Roman" w:eastAsia="Times New Roman" w:hAnsi="Times New Roman" w:cs="Times New Roman"/>
+          <w:sz w:val="20"/>
+          <w:szCs w:val="20"/>
+        </w:rPr>
+      </w:pPr>
+    </w:p>
+    <w:p>
+      <w:pPr>
+        <w:spacing w:before="120"/>
+        <w:rPr>
+          <w:rFonts w:ascii="Times New Roman" w:eastAsia="Times New Roman" w:hAnsi="Times New Roman" w:cs="Times New Roman"/>
+          <w:sz w:val="20"/>
+          <w:szCs w:val="20"/>
+        </w:rPr>
+      </w:pPr>
+    </w:p>
+    <w:p>
+      <w:pPr>
+        <w:spacing w:before="120"/>
+        <w:rPr>
+          <w:rFonts w:ascii="Times New Roman" w:eastAsia="Times New Roman" w:hAnsi="Times New Roman" w:cs="Times New Roman"/>
+          <w:sz w:val="20"/>
+          <w:szCs w:val="20"/>
+        </w:rPr>
+      </w:pPr>
+    </w:p>
+    <w:p>
+      <w:pPr>
+        <w:spacing w:before="120"/>
+        <w:rPr>
+          <w:rFonts w:ascii="Times New Roman" w:eastAsia="Times New Roman" w:hAnsi="Times New Roman" w:cs="Times New Roman"/>
+          <w:sz w:val="20"/>
+          <w:szCs w:val="20"/>
+        </w:rPr>
+      </w:pPr>
+      <w:r>
+        <w:rPr>
+          <w:rFonts w:ascii="Times New Roman" w:eastAsia="Times New Roman" w:hAnsi="Times New Roman" w:cs="Times New Roman"/>
+          <w:sz w:val="20"/>
+          <w:szCs w:val="20"/>
+        </w:rPr>
+        <w:lastRenderedPageBreak/>
+        <w:t>Testing So far</w:t>
+      </w:r>
+    </w:p>
+    <w:tbl>
+      <w:tblPr>
+        <w:tblStyle w:val="TableGrid"/>
+        <w:tblW w:w="0" w:type="auto"/>
+        <w:tblInd w:w="108" w:type="dxa"/>
+        <w:tblLook w:val="04A0" w:firstRow="1" w:lastRow="0" w:firstColumn="1" w:lastColumn="0" w:noHBand="0" w:noVBand="1"/>
+      </w:tblPr>
+      <w:tblGrid>
+        <w:gridCol w:w="596"/>
+        <w:gridCol w:w="248"/>
+        <w:gridCol w:w="1833"/>
+        <w:gridCol w:w="2343"/>
+        <w:gridCol w:w="1527"/>
+        <w:gridCol w:w="1243"/>
+        <w:gridCol w:w="1871"/>
+      </w:tblGrid>
+      <w:tr>
+        <w:tc>
+          <w:tcPr>
+            <w:tcW w:w="596" w:type="dxa"/>
+            <w:tcBorders>
+              <w:top w:val="single" w:sz="4" w:space="0" w:color="auto"/>
+            </w:tcBorders>
+            <w:shd w:val="clear" w:color="auto" w:fill="BFBFBF" w:themeFill="background1" w:themeFillShade="BF"/>
+          </w:tcPr>
+          <w:p>
+            <w:pPr>
+              <w:widowControl w:val="0"/>
+              <w:rPr>
+                <w:rFonts w:ascii="Times New Roman" w:hAnsi="Times New Roman" w:cs="Times New Roman"/>
+                <w:b/>
+                <w:sz w:val="18"/>
+                <w:szCs w:val="18"/>
+              </w:rPr>
+            </w:pPr>
+            <w:r>
+              <w:rPr>
+                <w:rFonts w:ascii="Times New Roman" w:hAnsi="Times New Roman" w:cs="Times New Roman"/>
+                <w:b/>
+                <w:sz w:val="18"/>
+                <w:szCs w:val="18"/>
+              </w:rPr>
+              <w:t>Step</w:t>
+            </w:r>
+          </w:p>
+        </w:tc>
+        <w:tc>
+          <w:tcPr>
+            <w:tcW w:w="248" w:type="dxa"/>
+            <w:tcBorders>
+              <w:top w:val="single" w:sz="4" w:space="0" w:color="auto"/>
+            </w:tcBorders>
+            <w:shd w:val="clear" w:color="auto" w:fill="BFBFBF" w:themeFill="background1" w:themeFillShade="BF"/>
+          </w:tcPr>
+          <w:p>
+            <w:pPr>
+              <w:widowControl w:val="0"/>
+              <w:rPr>
+                <w:rFonts w:ascii="Times New Roman" w:hAnsi="Times New Roman" w:cs="Times New Roman"/>
+                <w:b/>
+                <w:sz w:val="18"/>
+                <w:szCs w:val="18"/>
+              </w:rPr>
+            </w:pPr>
+          </w:p>
+        </w:tc>
+        <w:tc>
+          <w:tcPr>
+            <w:tcW w:w="1833" w:type="dxa"/>
+            <w:tcBorders>
+              <w:top w:val="single" w:sz="4" w:space="0" w:color="auto"/>
+            </w:tcBorders>
+            <w:shd w:val="clear" w:color="auto" w:fill="BFBFBF" w:themeFill="background1" w:themeFillShade="BF"/>
+          </w:tcPr>
+          <w:p>
+            <w:pPr>
+              <w:widowControl w:val="0"/>
+              <w:rPr>
+                <w:rFonts w:ascii="Times New Roman" w:hAnsi="Times New Roman" w:cs="Times New Roman"/>
+                <w:b/>
+                <w:sz w:val="18"/>
+                <w:szCs w:val="18"/>
+              </w:rPr>
+            </w:pPr>
+            <w:r>
+              <w:rPr>
+                <w:rFonts w:ascii="Times New Roman" w:hAnsi="Times New Roman" w:cs="Times New Roman"/>
+                <w:b/>
+                <w:sz w:val="18"/>
+                <w:szCs w:val="18"/>
+              </w:rPr>
+              <w:t xml:space="preserve">Test </w:t>
+            </w:r>
+            <w:r>
+              <w:rPr>
+                <w:rFonts w:ascii="Times New Roman" w:hAnsi="Times New Roman" w:cs="Times New Roman"/>
+                <w:b/>
+                <w:sz w:val="18"/>
+                <w:szCs w:val="18"/>
+              </w:rPr>
+              <w:t>Name</w:t>
+            </w:r>
+          </w:p>
+        </w:tc>
+        <w:tc>
+          <w:tcPr>
+            <w:tcW w:w="2343" w:type="dxa"/>
+            <w:tcBorders>
+              <w:top w:val="single" w:sz="4" w:space="0" w:color="auto"/>
+            </w:tcBorders>
+            <w:shd w:val="clear" w:color="auto" w:fill="BFBFBF" w:themeFill="background1" w:themeFillShade="BF"/>
+          </w:tcPr>
+          <w:p>
+            <w:pPr>
+              <w:widowControl w:val="0"/>
+              <w:rPr>
+                <w:rFonts w:ascii="Times New Roman" w:hAnsi="Times New Roman" w:cs="Times New Roman"/>
+                <w:b/>
+                <w:sz w:val="18"/>
+                <w:szCs w:val="18"/>
+              </w:rPr>
+            </w:pPr>
+            <w:r>
+              <w:rPr>
+                <w:rFonts w:ascii="Times New Roman" w:hAnsi="Times New Roman" w:cs="Times New Roman"/>
+                <w:b/>
+                <w:sz w:val="18"/>
+                <w:szCs w:val="18"/>
+              </w:rPr>
+              <w:t>Test Steps</w:t>
+            </w:r>
+          </w:p>
+        </w:tc>
+        <w:tc>
+          <w:tcPr>
+            <w:tcW w:w="1527" w:type="dxa"/>
+            <w:tcBorders>
+              <w:top w:val="single" w:sz="4" w:space="0" w:color="auto"/>
+            </w:tcBorders>
+            <w:shd w:val="clear" w:color="auto" w:fill="BFBFBF" w:themeFill="background1" w:themeFillShade="BF"/>
+          </w:tcPr>
+          <w:p>
+            <w:pPr>
+              <w:widowControl w:val="0"/>
+              <w:rPr>
+                <w:rFonts w:ascii="Times New Roman" w:hAnsi="Times New Roman" w:cs="Times New Roman"/>
+                <w:b/>
+                <w:sz w:val="18"/>
+                <w:szCs w:val="18"/>
+              </w:rPr>
+            </w:pPr>
+            <w:r>
+              <w:rPr>
+                <w:rFonts w:ascii="Times New Roman" w:hAnsi="Times New Roman" w:cs="Times New Roman"/>
+                <w:b/>
+                <w:sz w:val="18"/>
+                <w:szCs w:val="18"/>
+              </w:rPr>
+              <w:t>Test Data</w:t>
+            </w:r>
+          </w:p>
+        </w:tc>
+        <w:tc>
+          <w:tcPr>
+            <w:tcW w:w="1243" w:type="dxa"/>
+            <w:tcBorders>
+              <w:top w:val="single" w:sz="4" w:space="0" w:color="auto"/>
+            </w:tcBorders>
+            <w:shd w:val="clear" w:color="auto" w:fill="BFBFBF" w:themeFill="background1" w:themeFillShade="BF"/>
+          </w:tcPr>
+          <w:p>
+            <w:pPr>
+              <w:widowControl w:val="0"/>
+              <w:rPr>
+                <w:rFonts w:ascii="Times New Roman" w:hAnsi="Times New Roman" w:cs="Times New Roman"/>
+                <w:b/>
+                <w:sz w:val="18"/>
+                <w:szCs w:val="18"/>
+              </w:rPr>
+            </w:pPr>
+            <w:r>
+              <w:rPr>
+                <w:rFonts w:ascii="Times New Roman" w:hAnsi="Times New Roman" w:cs="Times New Roman"/>
+                <w:b/>
+                <w:sz w:val="18"/>
+                <w:szCs w:val="18"/>
+              </w:rPr>
+              <w:t>Expected Results</w:t>
+            </w:r>
+          </w:p>
+        </w:tc>
+        <w:tc>
+          <w:tcPr>
+            <w:tcW w:w="1452" w:type="dxa"/>
+            <w:tcBorders>
+              <w:top w:val="single" w:sz="4" w:space="0" w:color="auto"/>
+            </w:tcBorders>
+            <w:shd w:val="clear" w:color="auto" w:fill="BFBFBF" w:themeFill="background1" w:themeFillShade="BF"/>
+          </w:tcPr>
+          <w:p>
+            <w:pPr>
+              <w:widowControl w:val="0"/>
+              <w:rPr>
+                <w:rFonts w:ascii="Times New Roman" w:hAnsi="Times New Roman" w:cs="Times New Roman"/>
+                <w:b/>
+                <w:sz w:val="18"/>
+                <w:szCs w:val="18"/>
+              </w:rPr>
+            </w:pPr>
+            <w:r>
+              <w:rPr>
+                <w:rFonts w:ascii="Times New Roman" w:hAnsi="Times New Roman" w:cs="Times New Roman"/>
+                <w:b/>
+                <w:sz w:val="18"/>
+                <w:szCs w:val="18"/>
+              </w:rPr>
+              <w:t>Test Pass/Fail</w:t>
+            </w:r>
+          </w:p>
+        </w:tc>
+      </w:tr>
+      <w:tr>
+        <w:tc>
+          <w:tcPr>
+            <w:tcW w:w="596" w:type="dxa"/>
+          </w:tcPr>
+          <w:p>
+            <w:pPr>
+              <w:widowControl w:val="0"/>
+              <w:jc w:val="right"/>
+              <w:rPr>
+                <w:rFonts w:ascii="Times New Roman" w:hAnsi="Times New Roman" w:cs="Times New Roman"/>
+                <w:b/>
+                <w:sz w:val="18"/>
+                <w:szCs w:val="18"/>
+              </w:rPr>
+            </w:pPr>
+            <w:r>
+              <w:rPr>
+                <w:rFonts w:ascii="Times New Roman" w:hAnsi="Times New Roman" w:cs="Times New Roman"/>
+                <w:b/>
+                <w:sz w:val="18"/>
+                <w:szCs w:val="18"/>
+              </w:rPr>
+              <w:t>1</w:t>
+            </w:r>
+          </w:p>
+        </w:tc>
+        <w:tc>
+          <w:tcPr>
+            <w:tcW w:w="248" w:type="dxa"/>
+            <w:shd w:val="clear" w:color="auto" w:fill="BFBFBF" w:themeFill="background1" w:themeFillShade="BF"/>
+          </w:tcPr>
+          <w:p>
+            <w:pPr>
+              <w:widowControl w:val="0"/>
+              <w:jc w:val="right"/>
+              <w:rPr>
+                <w:rFonts w:ascii="Times New Roman" w:hAnsi="Times New Roman" w:cs="Times New Roman"/>
+                <w:b/>
+                <w:sz w:val="18"/>
+                <w:szCs w:val="18"/>
+              </w:rPr>
+            </w:pPr>
+          </w:p>
+        </w:tc>
+        <w:tc>
+          <w:tcPr>
+            <w:tcW w:w="1833" w:type="dxa"/>
+          </w:tcPr>
+          <w:p>
+            <w:pPr>
+              <w:widowControl w:val="0"/>
+              <w:jc w:val="right"/>
+              <w:rPr>
+                <w:rFonts w:ascii="Times New Roman" w:hAnsi="Times New Roman" w:cs="Times New Roman"/>
+                <w:b/>
+                <w:sz w:val="18"/>
+                <w:szCs w:val="18"/>
+              </w:rPr>
+            </w:pPr>
+            <w:r>
+              <w:rPr>
+                <w:rFonts w:ascii="Times New Roman" w:hAnsi="Times New Roman" w:cs="Times New Roman"/>
+                <w:b/>
+                <w:sz w:val="18"/>
+                <w:szCs w:val="18"/>
+              </w:rPr>
+              <w:t>Affirmations</w:t>
+            </w:r>
+          </w:p>
+        </w:tc>
+        <w:tc>
+          <w:tcPr>
+            <w:tcW w:w="2343" w:type="dxa"/>
+          </w:tcPr>
+          <w:p>
+            <w:pPr>
+              <w:widowControl w:val="0"/>
+              <w:jc w:val="right"/>
+              <w:rPr>
+                <w:rFonts w:ascii="Times New Roman" w:hAnsi="Times New Roman" w:cs="Times New Roman"/>
+                <w:b/>
+                <w:sz w:val="18"/>
+                <w:szCs w:val="18"/>
+              </w:rPr>
+            </w:pPr>
+            <w:r>
+              <w:rPr>
+                <w:rFonts w:ascii="Times New Roman" w:hAnsi="Times New Roman" w:cs="Times New Roman"/>
+                <w:b/>
+                <w:sz w:val="18"/>
+                <w:szCs w:val="18"/>
+              </w:rPr>
+              <w:t>Submit a new affirmation or look at old ones</w:t>
+            </w:r>
+          </w:p>
+        </w:tc>
+        <w:tc>
+          <w:tcPr>
+            <w:tcW w:w="1527" w:type="dxa"/>
+          </w:tcPr>
+          <w:p>
+            <w:pPr>
+              <w:widowControl w:val="0"/>
+              <w:jc w:val="right"/>
+              <w:rPr>
+                <w:rFonts w:ascii="Times New Roman" w:hAnsi="Times New Roman" w:cs="Times New Roman"/>
+                <w:b/>
+                <w:sz w:val="18"/>
+                <w:szCs w:val="18"/>
+              </w:rPr>
+            </w:pPr>
+            <w:r>
+              <w:rPr>
+                <w:rFonts w:ascii="Times New Roman" w:hAnsi="Times New Roman" w:cs="Times New Roman"/>
+                <w:b/>
+                <w:sz w:val="18"/>
+                <w:szCs w:val="18"/>
+              </w:rPr>
+              <w:t>Resultant affirmation displayed below entry location</w:t>
+            </w:r>
+          </w:p>
+        </w:tc>
+        <w:tc>
+          <w:tcPr>
+            <w:tcW w:w="1243" w:type="dxa"/>
+          </w:tcPr>
+          <w:p>
+            <w:pPr>
+              <w:widowControl w:val="0"/>
+              <w:jc w:val="right"/>
+              <w:rPr>
+                <w:rFonts w:ascii="Times New Roman" w:hAnsi="Times New Roman" w:cs="Times New Roman"/>
+                <w:b/>
+                <w:sz w:val="18"/>
+                <w:szCs w:val="18"/>
+              </w:rPr>
+            </w:pPr>
+            <w:r>
+              <w:rPr>
+                <w:rFonts w:ascii="Times New Roman" w:hAnsi="Times New Roman" w:cs="Times New Roman"/>
+                <w:b/>
+                <w:sz w:val="18"/>
+                <w:szCs w:val="18"/>
+              </w:rPr>
+              <w:t>To see a list of all affirmations submitted</w:t>
+            </w:r>
+          </w:p>
+        </w:tc>
+        <w:tc>
+          <w:tcPr>
+            <w:tcW w:w="1452" w:type="dxa"/>
+          </w:tcPr>
+          <w:p>
+            <w:pPr>
+              <w:widowControl w:val="0"/>
+              <w:jc w:val="right"/>
+              <w:rPr>
+                <w:rFonts w:ascii="Times New Roman" w:hAnsi="Times New Roman" w:cs="Times New Roman"/>
+                <w:b/>
+                <w:sz w:val="18"/>
+                <w:szCs w:val="18"/>
+              </w:rPr>
+            </w:pPr>
+            <w:r>
+              <w:rPr>
+                <w:rFonts w:ascii="Times New Roman" w:hAnsi="Times New Roman" w:cs="Times New Roman"/>
+                <w:b/>
+                <w:sz w:val="18"/>
+                <w:szCs w:val="18"/>
+              </w:rPr>
+              <w:t>Fail</w:t>
+            </w:r>
+          </w:p>
+        </w:tc>
+      </w:tr>
+      <w:tr>
+        <w:tc>
+          <w:tcPr>
+            <w:tcW w:w="596" w:type="dxa"/>
+          </w:tcPr>
+          <w:p>
+            <w:pPr>
+              <w:widowControl w:val="0"/>
+              <w:jc w:val="right"/>
+              <w:rPr>
+                <w:rFonts w:ascii="Times New Roman" w:hAnsi="Times New Roman" w:cs="Times New Roman"/>
+                <w:b/>
+                <w:sz w:val="18"/>
+                <w:szCs w:val="18"/>
+              </w:rPr>
+            </w:pPr>
+            <w:r>
+              <w:rPr>
+                <w:rFonts w:ascii="Times New Roman" w:hAnsi="Times New Roman" w:cs="Times New Roman"/>
+                <w:b/>
+                <w:sz w:val="18"/>
+                <w:szCs w:val="18"/>
+              </w:rPr>
+              <w:t>2</w:t>
+            </w:r>
+          </w:p>
+        </w:tc>
+        <w:tc>
+          <w:tcPr>
+            <w:tcW w:w="248" w:type="dxa"/>
+            <w:shd w:val="clear" w:color="auto" w:fill="BFBFBF" w:themeFill="background1" w:themeFillShade="BF"/>
+          </w:tcPr>
+          <w:p>
+            <w:pPr>
+              <w:widowControl w:val="0"/>
+              <w:jc w:val="right"/>
+              <w:rPr>
+                <w:rFonts w:ascii="Times New Roman" w:hAnsi="Times New Roman" w:cs="Times New Roman"/>
+                <w:b/>
+                <w:sz w:val="18"/>
+                <w:szCs w:val="18"/>
+              </w:rPr>
+            </w:pPr>
+          </w:p>
+        </w:tc>
+        <w:tc>
+          <w:tcPr>
+            <w:tcW w:w="1833" w:type="dxa"/>
+          </w:tcPr>
+          <w:p>
+            <w:pPr>
+              <w:widowControl w:val="0"/>
+              <w:jc w:val="right"/>
+              <w:rPr>
+                <w:rFonts w:ascii="Times New Roman" w:hAnsi="Times New Roman" w:cs="Times New Roman"/>
+                <w:b/>
+                <w:sz w:val="18"/>
+                <w:szCs w:val="18"/>
+              </w:rPr>
+            </w:pPr>
+            <w:r>
+              <w:rPr>
+                <w:rFonts w:ascii="Times New Roman" w:hAnsi="Times New Roman" w:cs="Times New Roman"/>
+                <w:b/>
+                <w:sz w:val="18"/>
+                <w:szCs w:val="18"/>
+              </w:rPr>
+              <w:t>Journal Entry</w:t>
+            </w:r>
+          </w:p>
+        </w:tc>
+        <w:tc>
+          <w:tcPr>
+            <w:tcW w:w="2343" w:type="dxa"/>
+          </w:tcPr>
+          <w:p>
+            <w:pPr>
+              <w:widowControl w:val="0"/>
+              <w:jc w:val="right"/>
+              <w:rPr>
+                <w:rFonts w:ascii="Times New Roman" w:hAnsi="Times New Roman" w:cs="Times New Roman"/>
+                <w:b/>
+                <w:sz w:val="18"/>
+                <w:szCs w:val="18"/>
+              </w:rPr>
+            </w:pPr>
+            <w:r>
+              <w:rPr>
+                <w:rFonts w:ascii="Times New Roman" w:hAnsi="Times New Roman" w:cs="Times New Roman"/>
+                <w:b/>
+                <w:sz w:val="18"/>
+                <w:szCs w:val="18"/>
+              </w:rPr>
+              <w:t>Enter feelings via journal tab</w:t>
+            </w:r>
+          </w:p>
+        </w:tc>
+        <w:tc>
+          <w:tcPr>
+            <w:tcW w:w="1527" w:type="dxa"/>
+          </w:tcPr>
+          <w:p>
+            <w:pPr>
+              <w:widowControl w:val="0"/>
+              <w:jc w:val="right"/>
+              <w:rPr>
+                <w:rFonts w:ascii="Times New Roman" w:hAnsi="Times New Roman" w:cs="Times New Roman"/>
+                <w:b/>
+                <w:sz w:val="18"/>
+                <w:szCs w:val="18"/>
+              </w:rPr>
+            </w:pPr>
+            <w:r>
+              <w:rPr>
+                <w:rFonts w:ascii="Times New Roman" w:hAnsi="Times New Roman" w:cs="Times New Roman"/>
+                <w:b/>
+                <w:sz w:val="18"/>
+                <w:szCs w:val="18"/>
+              </w:rPr>
+              <w:t>User submits data and it gets saved to file</w:t>
+            </w:r>
+          </w:p>
+        </w:tc>
+        <w:tc>
+          <w:tcPr>
+            <w:tcW w:w="1243" w:type="dxa"/>
+          </w:tcPr>
+          <w:p>
+            <w:pPr>
+              <w:widowControl w:val="0"/>
+              <w:jc w:val="right"/>
+              <w:rPr>
+                <w:rFonts w:ascii="Times New Roman" w:hAnsi="Times New Roman" w:cs="Times New Roman"/>
+                <w:b/>
+                <w:sz w:val="18"/>
+                <w:szCs w:val="18"/>
+              </w:rPr>
+            </w:pPr>
+            <w:r>
+              <w:rPr>
+                <w:rFonts w:ascii="Times New Roman" w:hAnsi="Times New Roman" w:cs="Times New Roman"/>
+                <w:b/>
+                <w:sz w:val="18"/>
+                <w:szCs w:val="18"/>
+              </w:rPr>
+              <w:t>Store data in the file</w:t>
+            </w:r>
+          </w:p>
+        </w:tc>
+        <w:tc>
+          <w:tcPr>
+            <w:tcW w:w="1452" w:type="dxa"/>
+          </w:tcPr>
+          <w:p>
+            <w:pPr>
+              <w:widowControl w:val="0"/>
+              <w:jc w:val="right"/>
+              <w:rPr>
+                <w:rFonts w:ascii="Times New Roman" w:hAnsi="Times New Roman" w:cs="Times New Roman"/>
+                <w:b/>
+                <w:sz w:val="18"/>
+                <w:szCs w:val="18"/>
+              </w:rPr>
+            </w:pPr>
+            <w:r>
+              <w:rPr>
+                <w:rFonts w:ascii="Times New Roman" w:hAnsi="Times New Roman" w:cs="Times New Roman"/>
+                <w:b/>
+                <w:sz w:val="18"/>
+                <w:szCs w:val="18"/>
+              </w:rPr>
+              <w:t>Pass/</w:t>
+            </w:r>
+            <w:proofErr w:type="gramStart"/>
+            <w:r>
+              <w:rPr>
+                <w:rFonts w:ascii="Times New Roman" w:hAnsi="Times New Roman" w:cs="Times New Roman"/>
+                <w:b/>
+                <w:sz w:val="18"/>
+                <w:szCs w:val="18"/>
+              </w:rPr>
+              <w:t>Fail(</w:t>
+            </w:r>
+            <w:proofErr w:type="gramEnd"/>
+            <w:r>
+              <w:rPr>
+                <w:rFonts w:ascii="Times New Roman" w:hAnsi="Times New Roman" w:cs="Times New Roman"/>
+                <w:b/>
+                <w:sz w:val="18"/>
+                <w:szCs w:val="18"/>
+              </w:rPr>
+              <w:t>Incomplete, but it does write data to the file)</w:t>
+            </w:r>
+          </w:p>
+        </w:tc>
+      </w:tr>
+      <w:tr>
+        <w:tc>
+          <w:tcPr>
+            <w:tcW w:w="596" w:type="dxa"/>
+          </w:tcPr>
+          <w:p>
+            <w:pPr>
+              <w:widowControl w:val="0"/>
+              <w:jc w:val="right"/>
+              <w:rPr>
+                <w:rFonts w:ascii="Times New Roman" w:hAnsi="Times New Roman" w:cs="Times New Roman"/>
+                <w:b/>
+                <w:sz w:val="18"/>
+                <w:szCs w:val="18"/>
+              </w:rPr>
+            </w:pPr>
+            <w:r>
+              <w:rPr>
+                <w:rFonts w:ascii="Times New Roman" w:hAnsi="Times New Roman" w:cs="Times New Roman"/>
+                <w:b/>
+                <w:sz w:val="18"/>
+                <w:szCs w:val="18"/>
+              </w:rPr>
+              <w:t>3</w:t>
+            </w:r>
+          </w:p>
+        </w:tc>
+        <w:tc>
+          <w:tcPr>
+            <w:tcW w:w="248" w:type="dxa"/>
+            <w:shd w:val="clear" w:color="auto" w:fill="BFBFBF" w:themeFill="background1" w:themeFillShade="BF"/>
+          </w:tcPr>
+          <w:p>
+            <w:pPr>
+              <w:widowControl w:val="0"/>
+              <w:jc w:val="right"/>
+              <w:rPr>
+                <w:rFonts w:ascii="Times New Roman" w:hAnsi="Times New Roman" w:cs="Times New Roman"/>
+                <w:b/>
+                <w:sz w:val="18"/>
+                <w:szCs w:val="18"/>
+              </w:rPr>
+            </w:pPr>
+          </w:p>
+        </w:tc>
+        <w:tc>
+          <w:tcPr>
+            <w:tcW w:w="1833" w:type="dxa"/>
+          </w:tcPr>
+          <w:p>
+            <w:pPr>
+              <w:widowControl w:val="0"/>
+              <w:jc w:val="right"/>
+              <w:rPr>
+                <w:rFonts w:ascii="Times New Roman" w:hAnsi="Times New Roman" w:cs="Times New Roman"/>
+                <w:b/>
+                <w:sz w:val="18"/>
+                <w:szCs w:val="18"/>
+              </w:rPr>
+            </w:pPr>
+            <w:r>
+              <w:rPr>
+                <w:rFonts w:ascii="Times New Roman" w:hAnsi="Times New Roman" w:cs="Times New Roman"/>
+                <w:b/>
+                <w:sz w:val="18"/>
+                <w:szCs w:val="18"/>
+              </w:rPr>
+              <w:t>Timeline Review</w:t>
+            </w:r>
+          </w:p>
+        </w:tc>
+        <w:tc>
+          <w:tcPr>
+            <w:tcW w:w="2343" w:type="dxa"/>
+          </w:tcPr>
+          <w:p>
+            <w:pPr>
+              <w:widowControl w:val="0"/>
+              <w:jc w:val="right"/>
+              <w:rPr>
+                <w:rFonts w:ascii="Times New Roman" w:hAnsi="Times New Roman" w:cs="Times New Roman"/>
+                <w:b/>
+                <w:sz w:val="18"/>
+                <w:szCs w:val="18"/>
+              </w:rPr>
+            </w:pPr>
+            <w:r>
+              <w:rPr>
+                <w:rFonts w:ascii="Times New Roman" w:hAnsi="Times New Roman" w:cs="Times New Roman"/>
+                <w:b/>
+                <w:sz w:val="18"/>
+                <w:szCs w:val="18"/>
+              </w:rPr>
+              <w:t>Allow the user to go back and look at old journal entries</w:t>
+            </w:r>
+          </w:p>
+        </w:tc>
+        <w:tc>
+          <w:tcPr>
+            <w:tcW w:w="1527" w:type="dxa"/>
+          </w:tcPr>
+          <w:p>
+            <w:pPr>
+              <w:widowControl w:val="0"/>
+              <w:jc w:val="right"/>
+              <w:rPr>
+                <w:rFonts w:ascii="Times New Roman" w:hAnsi="Times New Roman" w:cs="Times New Roman"/>
+                <w:b/>
+                <w:sz w:val="18"/>
+                <w:szCs w:val="18"/>
+              </w:rPr>
+            </w:pPr>
+            <w:r>
+              <w:rPr>
+                <w:rFonts w:ascii="Times New Roman" w:hAnsi="Times New Roman" w:cs="Times New Roman"/>
+                <w:b/>
+                <w:sz w:val="18"/>
+                <w:szCs w:val="18"/>
+              </w:rPr>
+              <w:t>A list of old journal entries</w:t>
+            </w:r>
+          </w:p>
+        </w:tc>
+        <w:tc>
+          <w:tcPr>
+            <w:tcW w:w="1243" w:type="dxa"/>
+          </w:tcPr>
+          <w:p>
+            <w:pPr>
+              <w:widowControl w:val="0"/>
+              <w:jc w:val="right"/>
+              <w:rPr>
+                <w:rFonts w:ascii="Times New Roman" w:hAnsi="Times New Roman" w:cs="Times New Roman"/>
+                <w:b/>
+                <w:sz w:val="18"/>
+                <w:szCs w:val="18"/>
+              </w:rPr>
+            </w:pPr>
+            <w:r>
+              <w:rPr>
+                <w:rFonts w:ascii="Times New Roman" w:hAnsi="Times New Roman" w:cs="Times New Roman"/>
+                <w:b/>
+                <w:sz w:val="18"/>
+                <w:szCs w:val="18"/>
+              </w:rPr>
+              <w:t>A list of all the entered journal entries</w:t>
+            </w:r>
+          </w:p>
+        </w:tc>
+        <w:tc>
+          <w:tcPr>
+            <w:tcW w:w="1452" w:type="dxa"/>
+          </w:tcPr>
+          <w:p>
+            <w:pPr>
+              <w:widowControl w:val="0"/>
+              <w:jc w:val="right"/>
+              <w:rPr>
+                <w:rFonts w:ascii="Times New Roman" w:hAnsi="Times New Roman" w:cs="Times New Roman"/>
+                <w:b/>
+                <w:sz w:val="18"/>
+                <w:szCs w:val="18"/>
+              </w:rPr>
+            </w:pPr>
+            <w:proofErr w:type="gramStart"/>
+            <w:r>
+              <w:rPr>
+                <w:rFonts w:ascii="Times New Roman" w:hAnsi="Times New Roman" w:cs="Times New Roman"/>
+                <w:b/>
+                <w:sz w:val="18"/>
+                <w:szCs w:val="18"/>
+              </w:rPr>
+              <w:t>Fail( incomplete</w:t>
+            </w:r>
+            <w:proofErr w:type="gramEnd"/>
+            <w:r>
+              <w:rPr>
+                <w:rFonts w:ascii="Times New Roman" w:hAnsi="Times New Roman" w:cs="Times New Roman"/>
+                <w:b/>
+                <w:sz w:val="18"/>
+                <w:szCs w:val="18"/>
+              </w:rPr>
+              <w:t xml:space="preserve"> due to uncontrollable circumstances)</w:t>
+            </w:r>
           </w:p>
         </w:tc>
       </w:tr>
@@ -1616,7 +2490,7 @@
     <w:lsdException w:name="Table Web 2" w:semiHidden="1" w:unhideWhenUsed="1"/>
     <w:lsdException w:name="Table Web 3" w:semiHidden="1" w:unhideWhenUsed="1"/>
     <w:lsdException w:name="Balloon Text" w:semiHidden="1" w:unhideWhenUsed="1"/>
-    <w:lsdException w:name="Table Grid" w:uiPriority="39"/>
+    <w:lsdException w:name="Table Grid" w:uiPriority="0"/>
     <w:lsdException w:name="Table Theme" w:semiHidden="1" w:unhideWhenUsed="1"/>
     <w:lsdException w:name="Placeholder Text" w:semiHidden="1"/>
     <w:lsdException w:name="No Spacing" w:uiPriority="1" w:qFormat="1"/>
@@ -1873,7 +2747,6 @@
   <w:style w:type="table" w:styleId="TableGrid">
     <w:name w:val="Table Grid"/>
     <w:basedOn w:val="TableNormal"/>
-    <w:uiPriority w:val="39"/>
     <w:rsid w:val="00F51B7C"/>
     <w:tblPr>
       <w:tblBorders>
@@ -2223,24 +3096,6 @@
 </file>
 
 <file path=customXml/item1.xml><?xml version="1.0" encoding="utf-8"?>
-<p:properties xmlns:p="http://schemas.microsoft.com/office/2006/metadata/properties" xmlns:xsi="http://www.w3.org/2001/XMLSchema-instance" xmlns:pc="http://schemas.microsoft.com/office/infopath/2007/PartnerControls">
-  <documentManagement>
-    <_ip_UnifiedCompliancePolicyUIAction xmlns="http://schemas.microsoft.com/sharepoint/v3" xsi:nil="true"/>
-    <_ip_UnifiedCompliancePolicyProperties xmlns="http://schemas.microsoft.com/sharepoint/v3" xsi:nil="true"/>
-  </documentManagement>
-</p:properties>
-</file>
-
-<file path=customXml/item2.xml><?xml version="1.0" encoding="utf-8"?>
-<?mso-contentType ?>
-<FormTemplates xmlns="http://schemas.microsoft.com/sharepoint/v3/contenttype/forms">
-  <Display>DocumentLibraryForm</Display>
-  <Edit>DocumentLibraryForm</Edit>
-  <New>DocumentLibraryForm</New>
-</FormTemplates>
-</file>
-
-<file path=customXml/item3.xml><?xml version="1.0" encoding="utf-8"?>
 <ct:contentTypeSchema xmlns:ct="http://schemas.microsoft.com/office/2006/metadata/contentType" xmlns:ma="http://schemas.microsoft.com/office/2006/metadata/properties/metaAttributes" ct:_="" ma:_="" ma:contentTypeName="Document" ma:contentTypeID="0x010100B9FDC2B66788A044965A7B8958E6244A" ma:contentTypeVersion="1255" ma:contentTypeDescription="Create a new document." ma:contentTypeScope="" ma:versionID="9eda6ff4132d4040f48da0dc78934978">
   <xsd:schema xmlns:xsd="http://www.w3.org/2001/XMLSchema" xmlns:xs="http://www.w3.org/2001/XMLSchema" xmlns:p="http://schemas.microsoft.com/office/2006/metadata/properties" xmlns:ns1="http://schemas.microsoft.com/sharepoint/v3" xmlns:ns2="d6188da8-f31e-469a-aed4-03a23c44e36a" xmlns:ns3="37d47695-dda2-48a2-87bc-2a1f7ac7fedc" targetNamespace="http://schemas.microsoft.com/office/2006/metadata/properties" ma:root="true" ma:fieldsID="b0b7d5fa28d006bb1492197bc86008f9" ns1:_="" ns2:_="" ns3:_="">
     <xsd:import namespace="http://schemas.microsoft.com/sharepoint/v3"/>
@@ -2474,25 +3329,25 @@
 </ct:contentTypeSchema>
 </file>
 
-<file path=customXml/itemProps1.xml><?xml version="1.0" encoding="utf-8"?>
-<ds:datastoreItem xmlns:ds="http://schemas.openxmlformats.org/officeDocument/2006/customXml" ds:itemID="{D0BC7728-A962-4D64-B2B4-153C919B0C37}">
-  <ds:schemaRefs>
-    <ds:schemaRef ds:uri="http://schemas.microsoft.com/office/2006/metadata/properties"/>
-    <ds:schemaRef ds:uri="http://schemas.microsoft.com/office/infopath/2007/PartnerControls"/>
-    <ds:schemaRef ds:uri="http://schemas.microsoft.com/sharepoint/v3"/>
-  </ds:schemaRefs>
-</ds:datastoreItem>
+<file path=customXml/item2.xml><?xml version="1.0" encoding="utf-8"?>
+<?mso-contentType ?>
+<FormTemplates xmlns="http://schemas.microsoft.com/sharepoint/v3/contenttype/forms">
+  <Display>DocumentLibraryForm</Display>
+  <Edit>DocumentLibraryForm</Edit>
+  <New>DocumentLibraryForm</New>
+</FormTemplates>
 </file>
 
-<file path=customXml/itemProps2.xml><?xml version="1.0" encoding="utf-8"?>
-<ds:datastoreItem xmlns:ds="http://schemas.openxmlformats.org/officeDocument/2006/customXml" ds:itemID="{F3E7A204-4E28-4FD8-9765-7B79CE974F1C}">
-  <ds:schemaRefs>
-    <ds:schemaRef ds:uri="http://schemas.microsoft.com/sharepoint/v3/contenttype/forms"/>
-  </ds:schemaRefs>
-</ds:datastoreItem>
+<file path=customXml/item3.xml><?xml version="1.0" encoding="utf-8"?>
+<p:properties xmlns:p="http://schemas.microsoft.com/office/2006/metadata/properties" xmlns:xsi="http://www.w3.org/2001/XMLSchema-instance" xmlns:pc="http://schemas.microsoft.com/office/infopath/2007/PartnerControls">
+  <documentManagement>
+    <_ip_UnifiedCompliancePolicyUIAction xmlns="http://schemas.microsoft.com/sharepoint/v3" xsi:nil="true"/>
+    <_ip_UnifiedCompliancePolicyProperties xmlns="http://schemas.microsoft.com/sharepoint/v3" xsi:nil="true"/>
+  </documentManagement>
+</p:properties>
 </file>
 
-<file path=customXml/itemProps3.xml><?xml version="1.0" encoding="utf-8"?>
+<file path=customXml/itemProps1.xml><?xml version="1.0" encoding="utf-8"?>
 <ds:datastoreItem xmlns:ds="http://schemas.openxmlformats.org/officeDocument/2006/customXml" ds:itemID="{2CE8CAE9-1136-4D8E-ADD8-26B8846A3BE8}">
   <ds:schemaRefs>
     <ds:schemaRef ds:uri="http://schemas.microsoft.com/office/2006/metadata/contentType"/>
@@ -2510,4 +3365,22 @@
     <ds:schemaRef ds:uri="http://schemas.microsoft.com/internal/obd"/>
   </ds:schemaRefs>
 </ds:datastoreItem>
+</file>
+
+<file path=customXml/itemProps2.xml><?xml version="1.0" encoding="utf-8"?>
+<ds:datastoreItem xmlns:ds="http://schemas.openxmlformats.org/officeDocument/2006/customXml" ds:itemID="{F3E7A204-4E28-4FD8-9765-7B79CE974F1C}">
+  <ds:schemaRefs>
+    <ds:schemaRef ds:uri="http://schemas.microsoft.com/sharepoint/v3/contenttype/forms"/>
+  </ds:schemaRefs>
+</ds:datastoreItem>
+</file>
+
+<file path=customXml/itemProps3.xml><?xml version="1.0" encoding="utf-8"?>
+<ds:datastoreItem xmlns:ds="http://schemas.openxmlformats.org/officeDocument/2006/customXml" ds:itemID="{D0BC7728-A962-4D64-B2B4-153C919B0C37}">
+  <ds:schemaRefs>
+    <ds:schemaRef ds:uri="http://schemas.microsoft.com/office/2006/metadata/properties"/>
+    <ds:schemaRef ds:uri="http://schemas.microsoft.com/office/infopath/2007/PartnerControls"/>
+    <ds:schemaRef ds:uri="http://schemas.microsoft.com/sharepoint/v3"/>
+  </ds:schemaRefs>
+</ds:datastoreItem>
 </file>
</xml_diff>